<commit_message>
Testing eta_inf and the validation of 1shell.sh script
Implementing the temperature dependance in all of the .py codes in 1shell.sh script. and still they cannot validate Table 1 and 2
</commit_message>
<xml_diff>
--- a/corrected plots.docx.docx
+++ b/corrected plots.docx.docx
@@ -1279,10 +1279,10 @@
         </w:rPr>
         <w:lastRenderedPageBreak/>
         <w:drawing>
-          <wp:inline distT="0" distB="0" distL="0" distR="0" wp14:anchorId="40439B96" wp14:editId="253F3753">
+          <wp:inline distT="0" distB="0" distL="0" distR="0" wp14:anchorId="3820AF00" wp14:editId="1DDEB5B0">
             <wp:extent cx="4800000" cy="3600000"/>
             <wp:effectExtent l="0" t="0" r="635" b="0"/>
-            <wp:docPr id="17" name="Picture 17" descr="Chart&#10;&#10;Description automatically generated"/>
+            <wp:docPr id="18" name="Picture 18" descr="Chart&#10;&#10;Description automatically generated"/>
             <wp:cNvGraphicFramePr>
               <a:graphicFrameLocks xmlns:a="http://schemas.openxmlformats.org/drawingml/2006/main" noChangeAspect="1"/>
             </wp:cNvGraphicFramePr>
@@ -1290,7 +1290,7 @@
               <a:graphicData uri="http://schemas.openxmlformats.org/drawingml/2006/picture">
                 <pic:pic xmlns:pic="http://schemas.openxmlformats.org/drawingml/2006/picture">
                   <pic:nvPicPr>
-                    <pic:cNvPr id="17" name="Picture 17" descr="Chart&#10;&#10;Description automatically generated"/>
+                    <pic:cNvPr id="18" name="Picture 18" descr="Chart&#10;&#10;Description automatically generated"/>
                     <pic:cNvPicPr/>
                   </pic:nvPicPr>
                   <pic:blipFill>

</xml_diff>